<commit_message>
added user story map and user story
</commit_message>
<xml_diff>
--- a/User Stories.docx
+++ b/User Stories.docx
@@ -4,61 +4,164 @@
   <w:body>
     <w:p>
       <w:pPr>
-        <w:rPr>
-          <w:sz w:val="28"/>
-          <w:szCs w:val="28"/>
+        <w:ind w:left="360"/>
+        <w:rPr>
+          <w:rFonts w:ascii="Segoe UI" w:eastAsia="Times New Roman" w:hAnsi="Segoe UI" w:cs="Segoe UI"/>
+          <w:sz w:val="21"/>
+          <w:szCs w:val="21"/>
         </w:rPr>
       </w:pPr>
       <w:r>
         <w:rPr>
-          <w:sz w:val="28"/>
-          <w:szCs w:val="28"/>
-        </w:rPr>
-        <w:t>User Stories:</w:t>
+          <w:rFonts w:ascii="Segoe UI" w:eastAsia="Times New Roman" w:hAnsi="Segoe UI" w:cs="Segoe UI"/>
+          <w:sz w:val="21"/>
+          <w:szCs w:val="21"/>
+        </w:rPr>
+        <w:t>User Stories</w:t>
       </w:r>
     </w:p>
     <w:p>
       <w:pPr>
+        <w:pStyle w:val="ListParagraph"/>
+        <w:numPr>
+          <w:ilvl w:val="0"/>
+          <w:numId w:val="2"/>
+        </w:numPr>
         <w:rPr>
           <w:sz w:val="28"/>
           <w:szCs w:val="28"/>
         </w:rPr>
       </w:pPr>
-    </w:p>
-    <w:p>
-      <w:pPr>
-        <w:numPr>
-          <w:ilvl w:val="0"/>
-          <w:numId w:val="1"/>
-        </w:numPr>
-        <w:spacing w:after="0" w:line="240" w:lineRule="auto"/>
+      <w:r>
         <w:rPr>
           <w:rFonts w:ascii="Segoe UI" w:eastAsia="Times New Roman" w:hAnsi="Segoe UI" w:cs="Segoe UI"/>
           <w:sz w:val="21"/>
           <w:szCs w:val="21"/>
         </w:rPr>
-      </w:pPr>
+        <w:t xml:space="preserve">As a customer, I want to be able to browse all cars, so that I can rent a car without having to visit the rental office in </w:t>
+      </w:r>
+      <w:proofErr w:type="gramStart"/>
       <w:r>
         <w:rPr>
           <w:rFonts w:ascii="Segoe UI" w:eastAsia="Times New Roman" w:hAnsi="Segoe UI" w:cs="Segoe UI"/>
           <w:sz w:val="21"/>
           <w:szCs w:val="21"/>
         </w:rPr>
-        <w:t>As a customer, I want to be able to browse available cars, select a rental period, and make a reservation online, so that I can rent a car without having to visit the rental office in person.</w:t>
+        <w:t>perso</w:t>
+      </w:r>
+      <w:r>
+        <w:rPr>
+          <w:rFonts w:ascii="Segoe UI" w:eastAsia="Times New Roman" w:hAnsi="Segoe UI" w:cs="Segoe UI"/>
+          <w:sz w:val="21"/>
+          <w:szCs w:val="21"/>
+        </w:rPr>
+        <w:t>n</w:t>
+      </w:r>
+      <w:proofErr w:type="gramEnd"/>
+    </w:p>
+    <w:p>
+      <w:pPr>
+        <w:pStyle w:val="ListParagraph"/>
+        <w:numPr>
+          <w:ilvl w:val="0"/>
+          <w:numId w:val="2"/>
+        </w:numPr>
+        <w:rPr>
+          <w:sz w:val="28"/>
+          <w:szCs w:val="28"/>
+        </w:rPr>
+      </w:pPr>
+      <w:r>
+        <w:rPr>
+          <w:rFonts w:ascii="Segoe UI" w:eastAsia="Times New Roman" w:hAnsi="Segoe UI" w:cs="Segoe UI"/>
+          <w:sz w:val="21"/>
+          <w:szCs w:val="21"/>
+        </w:rPr>
+        <w:t xml:space="preserve">As a customer, I want to be able to make </w:t>
+      </w:r>
+      <w:r>
+        <w:rPr>
+          <w:rFonts w:ascii="Segoe UI" w:eastAsia="Times New Roman" w:hAnsi="Segoe UI" w:cs="Segoe UI"/>
+          <w:sz w:val="21"/>
+          <w:szCs w:val="21"/>
+        </w:rPr>
+        <w:t xml:space="preserve">online </w:t>
+      </w:r>
+      <w:r>
+        <w:rPr>
+          <w:rFonts w:ascii="Segoe UI" w:eastAsia="Times New Roman" w:hAnsi="Segoe UI" w:cs="Segoe UI"/>
+          <w:sz w:val="21"/>
+          <w:szCs w:val="21"/>
+        </w:rPr>
+        <w:t>payments</w:t>
+      </w:r>
+      <w:r>
+        <w:rPr>
+          <w:rFonts w:ascii="Segoe UI" w:eastAsia="Times New Roman" w:hAnsi="Segoe UI" w:cs="Segoe UI"/>
+          <w:sz w:val="21"/>
+          <w:szCs w:val="21"/>
+        </w:rPr>
+        <w:t xml:space="preserve"> using </w:t>
+      </w:r>
+      <w:proofErr w:type="gramStart"/>
+      <w:r>
+        <w:rPr>
+          <w:rFonts w:ascii="Segoe UI" w:eastAsia="Times New Roman" w:hAnsi="Segoe UI" w:cs="Segoe UI"/>
+          <w:sz w:val="21"/>
+          <w:szCs w:val="21"/>
+        </w:rPr>
+        <w:t>variety</w:t>
+      </w:r>
+      <w:proofErr w:type="gramEnd"/>
+      <w:r>
+        <w:rPr>
+          <w:rFonts w:ascii="Segoe UI" w:eastAsia="Times New Roman" w:hAnsi="Segoe UI" w:cs="Segoe UI"/>
+          <w:sz w:val="21"/>
+          <w:szCs w:val="21"/>
+        </w:rPr>
+        <w:t xml:space="preserve"> of payment methods</w:t>
+      </w:r>
+      <w:r>
+        <w:rPr>
+          <w:rFonts w:ascii="Segoe UI" w:eastAsia="Times New Roman" w:hAnsi="Segoe UI" w:cs="Segoe UI"/>
+          <w:sz w:val="21"/>
+          <w:szCs w:val="21"/>
+        </w:rPr>
+        <w:t>, so that I can easily complete the rental process without having to visit the rental office in person.</w:t>
       </w:r>
     </w:p>
     <w:p>
       <w:pPr>
+        <w:pStyle w:val="ListParagraph"/>
         <w:numPr>
           <w:ilvl w:val="0"/>
-          <w:numId w:val="1"/>
+          <w:numId w:val="2"/>
         </w:numPr>
-        <w:spacing w:after="0" w:line="240" w:lineRule="auto"/>
+        <w:rPr>
+          <w:sz w:val="28"/>
+          <w:szCs w:val="28"/>
+        </w:rPr>
+      </w:pPr>
+      <w:r>
         <w:rPr>
           <w:rFonts w:ascii="Segoe UI" w:eastAsia="Times New Roman" w:hAnsi="Segoe UI" w:cs="Segoe UI"/>
           <w:sz w:val="21"/>
           <w:szCs w:val="21"/>
         </w:rPr>
+        <w:t>As a customer, I want to be able to manage my account so that I can easily make a reservation.</w:t>
+      </w:r>
+    </w:p>
+    <w:p>
+      <w:pPr>
+        <w:pStyle w:val="ListParagraph"/>
+        <w:numPr>
+          <w:ilvl w:val="0"/>
+          <w:numId w:val="2"/>
+        </w:numPr>
+        <w:rPr>
+          <w:sz w:val="28"/>
+          <w:szCs w:val="28"/>
+        </w:rPr>
       </w:pPr>
       <w:r>
         <w:rPr>
@@ -66,148 +169,48 @@
           <w:sz w:val="21"/>
           <w:szCs w:val="21"/>
         </w:rPr>
-        <w:t>As a customer, I want to be able to search for a particular model of car, so that I can find the car that best suits my needs.</w:t>
+        <w:t>As a customer, I want to be able to manage my reservation so that I can easily modify and cancel it</w:t>
+      </w:r>
+      <w:r>
+        <w:rPr>
+          <w:rFonts w:ascii="Segoe UI" w:eastAsia="Times New Roman" w:hAnsi="Segoe UI" w:cs="Segoe UI"/>
+          <w:sz w:val="21"/>
+          <w:szCs w:val="21"/>
+        </w:rPr>
+        <w:t>.</w:t>
       </w:r>
     </w:p>
     <w:p>
       <w:pPr>
+        <w:pStyle w:val="ListParagraph"/>
         <w:numPr>
           <w:ilvl w:val="0"/>
-          <w:numId w:val="1"/>
+          <w:numId w:val="2"/>
         </w:numPr>
-        <w:spacing w:after="0" w:line="240" w:lineRule="auto"/>
+        <w:rPr>
+          <w:sz w:val="28"/>
+          <w:szCs w:val="28"/>
+        </w:rPr>
+      </w:pPr>
+      <w:r>
         <w:rPr>
           <w:rFonts w:ascii="Segoe UI" w:eastAsia="Times New Roman" w:hAnsi="Segoe UI" w:cs="Segoe UI"/>
           <w:sz w:val="21"/>
           <w:szCs w:val="21"/>
         </w:rPr>
-      </w:pPr>
-      <w:r>
-        <w:rPr>
-          <w:rFonts w:ascii="Segoe UI" w:eastAsia="Times New Roman" w:hAnsi="Segoe UI" w:cs="Segoe UI"/>
-          <w:sz w:val="21"/>
-          <w:szCs w:val="21"/>
-        </w:rPr>
-        <w:t>As a customer, I want to be able to make payments online using a variety of payment methods, such as credit card, debit card, and bank transfer, so that I can easily complete the rental process without having to visit the rental office in person.</w:t>
+        <w:t>As an admin, I want to be able to manage the cars, rental requests and customer information, so that I can efficiently manage the rental process.</w:t>
       </w:r>
     </w:p>
     <w:p>
       <w:pPr>
+        <w:pStyle w:val="ListParagraph"/>
         <w:numPr>
           <w:ilvl w:val="0"/>
-          <w:numId w:val="1"/>
+          <w:numId w:val="2"/>
         </w:numPr>
-        <w:spacing w:after="0" w:line="240" w:lineRule="auto"/>
-        <w:rPr>
-          <w:rFonts w:ascii="Segoe UI" w:eastAsia="Times New Roman" w:hAnsi="Segoe UI" w:cs="Segoe UI"/>
-          <w:sz w:val="21"/>
-          <w:szCs w:val="21"/>
-        </w:rPr>
-      </w:pPr>
-      <w:r>
-        <w:rPr>
-          <w:rFonts w:ascii="Segoe UI" w:eastAsia="Times New Roman" w:hAnsi="Segoe UI" w:cs="Segoe UI"/>
-          <w:sz w:val="21"/>
-          <w:szCs w:val="21"/>
-        </w:rPr>
-        <w:t>As a customer, I want to be able to validate my payment method through an external payment processing company, so that I can have confidence that my payment will be processed securely.</w:t>
-      </w:r>
-    </w:p>
-    <w:p>
-      <w:pPr>
-        <w:numPr>
-          <w:ilvl w:val="0"/>
-          <w:numId w:val="1"/>
-        </w:numPr>
-        <w:spacing w:after="0" w:line="240" w:lineRule="auto"/>
-        <w:rPr>
-          <w:rFonts w:ascii="Segoe UI" w:eastAsia="Times New Roman" w:hAnsi="Segoe UI" w:cs="Segoe UI"/>
-          <w:sz w:val="21"/>
-          <w:szCs w:val="21"/>
-        </w:rPr>
-      </w:pPr>
-      <w:r>
-        <w:rPr>
-          <w:rFonts w:ascii="Segoe UI" w:eastAsia="Times New Roman" w:hAnsi="Segoe UI" w:cs="Segoe UI"/>
-          <w:sz w:val="21"/>
-          <w:szCs w:val="21"/>
-        </w:rPr>
-        <w:t>As a customer, I want to be able to create an account, view my rental history, and manage my personal information, so that I can easily access my rental history and update my personal information.</w:t>
-      </w:r>
-    </w:p>
-    <w:p>
-      <w:pPr>
-        <w:numPr>
-          <w:ilvl w:val="0"/>
-          <w:numId w:val="1"/>
-        </w:numPr>
-        <w:spacing w:after="0" w:line="240" w:lineRule="auto"/>
-        <w:rPr>
-          <w:rFonts w:ascii="Segoe UI" w:eastAsia="Times New Roman" w:hAnsi="Segoe UI" w:cs="Segoe UI"/>
-          <w:sz w:val="21"/>
-          <w:szCs w:val="21"/>
-        </w:rPr>
-      </w:pPr>
-      <w:r>
-        <w:rPr>
-          <w:rFonts w:ascii="Segoe UI" w:eastAsia="Times New Roman" w:hAnsi="Segoe UI" w:cs="Segoe UI"/>
-          <w:sz w:val="21"/>
-          <w:szCs w:val="21"/>
-        </w:rPr>
-        <w:t>As a customer, I want to be able to view the location and availability of cars in real-time, so that I can easily find a car that is available and nearby.</w:t>
-      </w:r>
-    </w:p>
-    <w:p>
-      <w:pPr>
-        <w:numPr>
-          <w:ilvl w:val="0"/>
-          <w:numId w:val="1"/>
-        </w:numPr>
-        <w:spacing w:after="0" w:line="240" w:lineRule="auto"/>
-        <w:rPr>
-          <w:rFonts w:ascii="Segoe UI" w:eastAsia="Times New Roman" w:hAnsi="Segoe UI" w:cs="Segoe UI"/>
-          <w:sz w:val="21"/>
-          <w:szCs w:val="21"/>
-        </w:rPr>
-      </w:pPr>
-      <w:r>
-        <w:rPr>
-          <w:rFonts w:ascii="Segoe UI" w:eastAsia="Times New Roman" w:hAnsi="Segoe UI" w:cs="Segoe UI"/>
-          <w:sz w:val="21"/>
-          <w:szCs w:val="21"/>
-        </w:rPr>
-        <w:t xml:space="preserve">As an admin, I want to be able to manage the cars, rental </w:t>
-      </w:r>
-      <w:proofErr w:type="gramStart"/>
-      <w:r>
-        <w:rPr>
-          <w:rFonts w:ascii="Segoe UI" w:eastAsia="Times New Roman" w:hAnsi="Segoe UI" w:cs="Segoe UI"/>
-          <w:sz w:val="21"/>
-          <w:szCs w:val="21"/>
-        </w:rPr>
-        <w:t>requests</w:t>
-      </w:r>
-      <w:proofErr w:type="gramEnd"/>
-      <w:r>
-        <w:rPr>
-          <w:rFonts w:ascii="Segoe UI" w:eastAsia="Times New Roman" w:hAnsi="Segoe UI" w:cs="Segoe UI"/>
-          <w:sz w:val="21"/>
-          <w:szCs w:val="21"/>
-        </w:rPr>
-        <w:t xml:space="preserve"> and customer information, so that I can efficiently manage the rental process.</w:t>
-      </w:r>
-    </w:p>
-    <w:p>
-      <w:pPr>
-        <w:numPr>
-          <w:ilvl w:val="0"/>
-          <w:numId w:val="1"/>
-        </w:numPr>
-        <w:spacing w:after="0" w:line="240" w:lineRule="auto"/>
-        <w:rPr>
-          <w:rFonts w:ascii="Segoe UI" w:eastAsia="Times New Roman" w:hAnsi="Segoe UI" w:cs="Segoe UI"/>
-          <w:sz w:val="21"/>
-          <w:szCs w:val="21"/>
+        <w:rPr>
+          <w:sz w:val="28"/>
+          <w:szCs w:val="28"/>
         </w:rPr>
       </w:pPr>
       <w:r>
@@ -221,33 +224,24 @@
     </w:p>
     <w:p>
       <w:pPr>
+        <w:pStyle w:val="ListParagraph"/>
         <w:numPr>
           <w:ilvl w:val="0"/>
-          <w:numId w:val="1"/>
+          <w:numId w:val="2"/>
         </w:numPr>
-        <w:spacing w:after="100" w:line="240" w:lineRule="auto"/>
+        <w:rPr>
+          <w:sz w:val="28"/>
+          <w:szCs w:val="28"/>
+        </w:rPr>
+      </w:pPr>
+      <w:r>
         <w:rPr>
           <w:rFonts w:ascii="Segoe UI" w:eastAsia="Times New Roman" w:hAnsi="Segoe UI" w:cs="Segoe UI"/>
           <w:sz w:val="21"/>
           <w:szCs w:val="21"/>
         </w:rPr>
-      </w:pPr>
-      <w:r>
-        <w:rPr>
-          <w:rFonts w:ascii="Segoe UI" w:eastAsia="Times New Roman" w:hAnsi="Segoe UI" w:cs="Segoe UI"/>
-          <w:sz w:val="21"/>
-          <w:szCs w:val="21"/>
-        </w:rPr>
-        <w:t>As an admin, I want to be able to integrate the new web-based system with the current manual system, so that there is continuity of service and data between the two systems.</w:t>
+        <w:t>As an admin, I want to be able to integrate the new web-based system with the current manual system, so that there is continuity of service and data between the two systems</w:t>
       </w:r>
-    </w:p>
-    <w:p>
-      <w:pPr>
-        <w:rPr>
-          <w:sz w:val="28"/>
-          <w:szCs w:val="28"/>
-        </w:rPr>
-      </w:pPr>
     </w:p>
     <w:sectPr>
       <w:pgSz w:w="12240" w:h="15840"/>
@@ -264,7 +258,7 @@
   <w:abstractNum w:abstractNumId="0" w15:restartNumberingAfterBreak="0">
     <w:nsid w:val="01635B80"/>
     <w:multiLevelType w:val="multilevel"/>
-    <w:tmpl w:val="07C43F2E"/>
+    <w:tmpl w:val="0F7EC0B6"/>
     <w:lvl w:ilvl="0">
       <w:start w:val="1"/>
       <w:numFmt w:val="decimal"/>
@@ -277,29 +271,26 @@
         <w:ind w:left="720" w:hanging="360"/>
       </w:pPr>
     </w:lvl>
-    <w:lvl w:ilvl="1" w:tentative="1">
+    <w:lvl w:ilvl="1">
       <w:start w:val="1"/>
       <w:numFmt w:val="decimal"/>
       <w:lvlText w:val="%2."/>
       <w:lvlJc w:val="left"/>
       <w:pPr>
-        <w:tabs>
-          <w:tab w:val="num" w:pos="1440"/>
-        </w:tabs>
         <w:ind w:left="1440" w:hanging="360"/>
       </w:pPr>
     </w:lvl>
-    <w:lvl w:ilvl="2" w:tentative="1">
-      <w:start w:val="1"/>
-      <w:numFmt w:val="decimal"/>
-      <w:lvlText w:val="%3."/>
-      <w:lvlJc w:val="left"/>
-      <w:pPr>
-        <w:tabs>
-          <w:tab w:val="num" w:pos="2160"/>
-        </w:tabs>
+    <w:lvl w:ilvl="2">
+      <w:start w:val="2"/>
+      <w:numFmt w:val="decimal"/>
+      <w:lvlText w:val="%3"/>
+      <w:lvlJc w:val="left"/>
+      <w:pPr>
         <w:ind w:left="2160" w:hanging="360"/>
       </w:pPr>
+      <w:rPr>
+        <w:rFonts w:hint="default"/>
+      </w:rPr>
     </w:lvl>
     <w:lvl w:ilvl="3" w:tentative="1">
       <w:start w:val="1"/>
@@ -374,8 +365,781 @@
       </w:pPr>
     </w:lvl>
   </w:abstractNum>
+  <w:abstractNum w:abstractNumId="1" w15:restartNumberingAfterBreak="0">
+    <w:nsid w:val="1FD5624B"/>
+    <w:multiLevelType w:val="hybridMultilevel"/>
+    <w:tmpl w:val="B846DA0C"/>
+    <w:lvl w:ilvl="0" w:tplc="0409000F">
+      <w:start w:val="5"/>
+      <w:numFmt w:val="decimal"/>
+      <w:lvlText w:val="%1."/>
+      <w:lvlJc w:val="left"/>
+      <w:pPr>
+        <w:ind w:left="720" w:hanging="360"/>
+      </w:pPr>
+      <w:rPr>
+        <w:rFonts w:hint="default"/>
+      </w:rPr>
+    </w:lvl>
+    <w:lvl w:ilvl="1" w:tplc="04090019" w:tentative="1">
+      <w:start w:val="1"/>
+      <w:numFmt w:val="lowerLetter"/>
+      <w:lvlText w:val="%2."/>
+      <w:lvlJc w:val="left"/>
+      <w:pPr>
+        <w:ind w:left="1440" w:hanging="360"/>
+      </w:pPr>
+    </w:lvl>
+    <w:lvl w:ilvl="2" w:tplc="0409001B" w:tentative="1">
+      <w:start w:val="1"/>
+      <w:numFmt w:val="lowerRoman"/>
+      <w:lvlText w:val="%3."/>
+      <w:lvlJc w:val="right"/>
+      <w:pPr>
+        <w:ind w:left="2160" w:hanging="180"/>
+      </w:pPr>
+    </w:lvl>
+    <w:lvl w:ilvl="3" w:tplc="0409000F" w:tentative="1">
+      <w:start w:val="1"/>
+      <w:numFmt w:val="decimal"/>
+      <w:lvlText w:val="%4."/>
+      <w:lvlJc w:val="left"/>
+      <w:pPr>
+        <w:ind w:left="2880" w:hanging="360"/>
+      </w:pPr>
+    </w:lvl>
+    <w:lvl w:ilvl="4" w:tplc="04090019" w:tentative="1">
+      <w:start w:val="1"/>
+      <w:numFmt w:val="lowerLetter"/>
+      <w:lvlText w:val="%5."/>
+      <w:lvlJc w:val="left"/>
+      <w:pPr>
+        <w:ind w:left="3600" w:hanging="360"/>
+      </w:pPr>
+    </w:lvl>
+    <w:lvl w:ilvl="5" w:tplc="0409001B" w:tentative="1">
+      <w:start w:val="1"/>
+      <w:numFmt w:val="lowerRoman"/>
+      <w:lvlText w:val="%6."/>
+      <w:lvlJc w:val="right"/>
+      <w:pPr>
+        <w:ind w:left="4320" w:hanging="180"/>
+      </w:pPr>
+    </w:lvl>
+    <w:lvl w:ilvl="6" w:tplc="0409000F" w:tentative="1">
+      <w:start w:val="1"/>
+      <w:numFmt w:val="decimal"/>
+      <w:lvlText w:val="%7."/>
+      <w:lvlJc w:val="left"/>
+      <w:pPr>
+        <w:ind w:left="5040" w:hanging="360"/>
+      </w:pPr>
+    </w:lvl>
+    <w:lvl w:ilvl="7" w:tplc="04090019" w:tentative="1">
+      <w:start w:val="1"/>
+      <w:numFmt w:val="lowerLetter"/>
+      <w:lvlText w:val="%8."/>
+      <w:lvlJc w:val="left"/>
+      <w:pPr>
+        <w:ind w:left="5760" w:hanging="360"/>
+      </w:pPr>
+    </w:lvl>
+    <w:lvl w:ilvl="8" w:tplc="0409001B" w:tentative="1">
+      <w:start w:val="1"/>
+      <w:numFmt w:val="lowerRoman"/>
+      <w:lvlText w:val="%9."/>
+      <w:lvlJc w:val="right"/>
+      <w:pPr>
+        <w:ind w:left="6480" w:hanging="180"/>
+      </w:pPr>
+    </w:lvl>
+  </w:abstractNum>
+  <w:abstractNum w:abstractNumId="2" w15:restartNumberingAfterBreak="0">
+    <w:nsid w:val="27C154D4"/>
+    <w:multiLevelType w:val="multilevel"/>
+    <w:tmpl w:val="FD36C1AC"/>
+    <w:lvl w:ilvl="0">
+      <w:start w:val="2"/>
+      <w:numFmt w:val="decimal"/>
+      <w:lvlText w:val="%1"/>
+      <w:lvlJc w:val="left"/>
+      <w:pPr>
+        <w:ind w:left="360" w:hanging="360"/>
+      </w:pPr>
+      <w:rPr>
+        <w:rFonts w:ascii="Segoe UI" w:eastAsia="Times New Roman" w:hAnsi="Segoe UI" w:cs="Segoe UI" w:hint="default"/>
+        <w:sz w:val="21"/>
+      </w:rPr>
+    </w:lvl>
+    <w:lvl w:ilvl="1">
+      <w:start w:val="2"/>
+      <w:numFmt w:val="decimal"/>
+      <w:lvlText w:val="%1.%2"/>
+      <w:lvlJc w:val="left"/>
+      <w:pPr>
+        <w:ind w:left="1800" w:hanging="360"/>
+      </w:pPr>
+      <w:rPr>
+        <w:rFonts w:ascii="Segoe UI" w:eastAsia="Times New Roman" w:hAnsi="Segoe UI" w:cs="Segoe UI" w:hint="default"/>
+        <w:sz w:val="21"/>
+      </w:rPr>
+    </w:lvl>
+    <w:lvl w:ilvl="2">
+      <w:start w:val="1"/>
+      <w:numFmt w:val="decimal"/>
+      <w:lvlText w:val="%1.%2.%3"/>
+      <w:lvlJc w:val="left"/>
+      <w:pPr>
+        <w:ind w:left="3600" w:hanging="720"/>
+      </w:pPr>
+      <w:rPr>
+        <w:rFonts w:ascii="Segoe UI" w:eastAsia="Times New Roman" w:hAnsi="Segoe UI" w:cs="Segoe UI" w:hint="default"/>
+        <w:sz w:val="21"/>
+      </w:rPr>
+    </w:lvl>
+    <w:lvl w:ilvl="3">
+      <w:start w:val="1"/>
+      <w:numFmt w:val="decimal"/>
+      <w:lvlText w:val="%1.%2.%3.%4"/>
+      <w:lvlJc w:val="left"/>
+      <w:pPr>
+        <w:ind w:left="5040" w:hanging="720"/>
+      </w:pPr>
+      <w:rPr>
+        <w:rFonts w:ascii="Segoe UI" w:eastAsia="Times New Roman" w:hAnsi="Segoe UI" w:cs="Segoe UI" w:hint="default"/>
+        <w:sz w:val="21"/>
+      </w:rPr>
+    </w:lvl>
+    <w:lvl w:ilvl="4">
+      <w:start w:val="1"/>
+      <w:numFmt w:val="decimal"/>
+      <w:lvlText w:val="%1.%2.%3.%4.%5"/>
+      <w:lvlJc w:val="left"/>
+      <w:pPr>
+        <w:ind w:left="6840" w:hanging="1080"/>
+      </w:pPr>
+      <w:rPr>
+        <w:rFonts w:ascii="Segoe UI" w:eastAsia="Times New Roman" w:hAnsi="Segoe UI" w:cs="Segoe UI" w:hint="default"/>
+        <w:sz w:val="21"/>
+      </w:rPr>
+    </w:lvl>
+    <w:lvl w:ilvl="5">
+      <w:start w:val="1"/>
+      <w:numFmt w:val="decimal"/>
+      <w:lvlText w:val="%1.%2.%3.%4.%5.%6"/>
+      <w:lvlJc w:val="left"/>
+      <w:pPr>
+        <w:ind w:left="8280" w:hanging="1080"/>
+      </w:pPr>
+      <w:rPr>
+        <w:rFonts w:ascii="Segoe UI" w:eastAsia="Times New Roman" w:hAnsi="Segoe UI" w:cs="Segoe UI" w:hint="default"/>
+        <w:sz w:val="21"/>
+      </w:rPr>
+    </w:lvl>
+    <w:lvl w:ilvl="6">
+      <w:start w:val="1"/>
+      <w:numFmt w:val="decimal"/>
+      <w:lvlText w:val="%1.%2.%3.%4.%5.%6.%7"/>
+      <w:lvlJc w:val="left"/>
+      <w:pPr>
+        <w:ind w:left="10080" w:hanging="1440"/>
+      </w:pPr>
+      <w:rPr>
+        <w:rFonts w:ascii="Segoe UI" w:eastAsia="Times New Roman" w:hAnsi="Segoe UI" w:cs="Segoe UI" w:hint="default"/>
+        <w:sz w:val="21"/>
+      </w:rPr>
+    </w:lvl>
+    <w:lvl w:ilvl="7">
+      <w:start w:val="1"/>
+      <w:numFmt w:val="decimal"/>
+      <w:lvlText w:val="%1.%2.%3.%4.%5.%6.%7.%8"/>
+      <w:lvlJc w:val="left"/>
+      <w:pPr>
+        <w:ind w:left="11520" w:hanging="1440"/>
+      </w:pPr>
+      <w:rPr>
+        <w:rFonts w:ascii="Segoe UI" w:eastAsia="Times New Roman" w:hAnsi="Segoe UI" w:cs="Segoe UI" w:hint="default"/>
+        <w:sz w:val="21"/>
+      </w:rPr>
+    </w:lvl>
+    <w:lvl w:ilvl="8">
+      <w:start w:val="1"/>
+      <w:numFmt w:val="decimal"/>
+      <w:lvlText w:val="%1.%2.%3.%4.%5.%6.%7.%8.%9"/>
+      <w:lvlJc w:val="left"/>
+      <w:pPr>
+        <w:ind w:left="13320" w:hanging="1800"/>
+      </w:pPr>
+      <w:rPr>
+        <w:rFonts w:ascii="Segoe UI" w:eastAsia="Times New Roman" w:hAnsi="Segoe UI" w:cs="Segoe UI" w:hint="default"/>
+        <w:sz w:val="21"/>
+      </w:rPr>
+    </w:lvl>
+  </w:abstractNum>
+  <w:abstractNum w:abstractNumId="3" w15:restartNumberingAfterBreak="0">
+    <w:nsid w:val="2EAA7845"/>
+    <w:multiLevelType w:val="multilevel"/>
+    <w:tmpl w:val="8BC2342C"/>
+    <w:lvl w:ilvl="0">
+      <w:start w:val="3"/>
+      <w:numFmt w:val="decimal"/>
+      <w:lvlText w:val="%1"/>
+      <w:lvlJc w:val="left"/>
+      <w:pPr>
+        <w:ind w:left="360" w:hanging="360"/>
+      </w:pPr>
+      <w:rPr>
+        <w:rFonts w:hint="default"/>
+      </w:rPr>
+    </w:lvl>
+    <w:lvl w:ilvl="1">
+      <w:start w:val="3"/>
+      <w:numFmt w:val="decimal"/>
+      <w:lvlText w:val="%1.%2"/>
+      <w:lvlJc w:val="left"/>
+      <w:pPr>
+        <w:ind w:left="1800" w:hanging="360"/>
+      </w:pPr>
+      <w:rPr>
+        <w:rFonts w:hint="default"/>
+      </w:rPr>
+    </w:lvl>
+    <w:lvl w:ilvl="2">
+      <w:start w:val="1"/>
+      <w:numFmt w:val="decimal"/>
+      <w:lvlText w:val="%1.%2.%3"/>
+      <w:lvlJc w:val="left"/>
+      <w:pPr>
+        <w:ind w:left="3600" w:hanging="720"/>
+      </w:pPr>
+      <w:rPr>
+        <w:rFonts w:hint="default"/>
+      </w:rPr>
+    </w:lvl>
+    <w:lvl w:ilvl="3">
+      <w:start w:val="1"/>
+      <w:numFmt w:val="decimal"/>
+      <w:lvlText w:val="%1.%2.%3.%4"/>
+      <w:lvlJc w:val="left"/>
+      <w:pPr>
+        <w:ind w:left="5040" w:hanging="720"/>
+      </w:pPr>
+      <w:rPr>
+        <w:rFonts w:hint="default"/>
+      </w:rPr>
+    </w:lvl>
+    <w:lvl w:ilvl="4">
+      <w:start w:val="1"/>
+      <w:numFmt w:val="decimal"/>
+      <w:lvlText w:val="%1.%2.%3.%4.%5"/>
+      <w:lvlJc w:val="left"/>
+      <w:pPr>
+        <w:ind w:left="6840" w:hanging="1080"/>
+      </w:pPr>
+      <w:rPr>
+        <w:rFonts w:hint="default"/>
+      </w:rPr>
+    </w:lvl>
+    <w:lvl w:ilvl="5">
+      <w:start w:val="1"/>
+      <w:numFmt w:val="decimal"/>
+      <w:lvlText w:val="%1.%2.%3.%4.%5.%6"/>
+      <w:lvlJc w:val="left"/>
+      <w:pPr>
+        <w:ind w:left="8280" w:hanging="1080"/>
+      </w:pPr>
+      <w:rPr>
+        <w:rFonts w:hint="default"/>
+      </w:rPr>
+    </w:lvl>
+    <w:lvl w:ilvl="6">
+      <w:start w:val="1"/>
+      <w:numFmt w:val="decimal"/>
+      <w:lvlText w:val="%1.%2.%3.%4.%5.%6.%7"/>
+      <w:lvlJc w:val="left"/>
+      <w:pPr>
+        <w:ind w:left="10080" w:hanging="1440"/>
+      </w:pPr>
+      <w:rPr>
+        <w:rFonts w:hint="default"/>
+      </w:rPr>
+    </w:lvl>
+    <w:lvl w:ilvl="7">
+      <w:start w:val="1"/>
+      <w:numFmt w:val="decimal"/>
+      <w:lvlText w:val="%1.%2.%3.%4.%5.%6.%7.%8"/>
+      <w:lvlJc w:val="left"/>
+      <w:pPr>
+        <w:ind w:left="11520" w:hanging="1440"/>
+      </w:pPr>
+      <w:rPr>
+        <w:rFonts w:hint="default"/>
+      </w:rPr>
+    </w:lvl>
+    <w:lvl w:ilvl="8">
+      <w:start w:val="1"/>
+      <w:numFmt w:val="decimal"/>
+      <w:lvlText w:val="%1.%2.%3.%4.%5.%6.%7.%8.%9"/>
+      <w:lvlJc w:val="left"/>
+      <w:pPr>
+        <w:ind w:left="13320" w:hanging="1800"/>
+      </w:pPr>
+      <w:rPr>
+        <w:rFonts w:hint="default"/>
+      </w:rPr>
+    </w:lvl>
+  </w:abstractNum>
+  <w:abstractNum w:abstractNumId="4" w15:restartNumberingAfterBreak="0">
+    <w:nsid w:val="318D1993"/>
+    <w:multiLevelType w:val="multilevel"/>
+    <w:tmpl w:val="81CCD3F4"/>
+    <w:lvl w:ilvl="0">
+      <w:start w:val="4"/>
+      <w:numFmt w:val="decimal"/>
+      <w:lvlText w:val="%1"/>
+      <w:lvlJc w:val="left"/>
+      <w:pPr>
+        <w:ind w:left="360" w:hanging="360"/>
+      </w:pPr>
+      <w:rPr>
+        <w:rFonts w:hint="default"/>
+      </w:rPr>
+    </w:lvl>
+    <w:lvl w:ilvl="1">
+      <w:start w:val="3"/>
+      <w:numFmt w:val="decimal"/>
+      <w:lvlText w:val="%1.%2"/>
+      <w:lvlJc w:val="left"/>
+      <w:pPr>
+        <w:ind w:left="1800" w:hanging="360"/>
+      </w:pPr>
+      <w:rPr>
+        <w:rFonts w:hint="default"/>
+      </w:rPr>
+    </w:lvl>
+    <w:lvl w:ilvl="2">
+      <w:start w:val="1"/>
+      <w:numFmt w:val="decimal"/>
+      <w:lvlText w:val="%1.%2.%3"/>
+      <w:lvlJc w:val="left"/>
+      <w:pPr>
+        <w:ind w:left="3600" w:hanging="720"/>
+      </w:pPr>
+      <w:rPr>
+        <w:rFonts w:hint="default"/>
+      </w:rPr>
+    </w:lvl>
+    <w:lvl w:ilvl="3">
+      <w:start w:val="1"/>
+      <w:numFmt w:val="decimal"/>
+      <w:lvlText w:val="%1.%2.%3.%4"/>
+      <w:lvlJc w:val="left"/>
+      <w:pPr>
+        <w:ind w:left="5040" w:hanging="720"/>
+      </w:pPr>
+      <w:rPr>
+        <w:rFonts w:hint="default"/>
+      </w:rPr>
+    </w:lvl>
+    <w:lvl w:ilvl="4">
+      <w:start w:val="1"/>
+      <w:numFmt w:val="decimal"/>
+      <w:lvlText w:val="%1.%2.%3.%4.%5"/>
+      <w:lvlJc w:val="left"/>
+      <w:pPr>
+        <w:ind w:left="6840" w:hanging="1080"/>
+      </w:pPr>
+      <w:rPr>
+        <w:rFonts w:hint="default"/>
+      </w:rPr>
+    </w:lvl>
+    <w:lvl w:ilvl="5">
+      <w:start w:val="1"/>
+      <w:numFmt w:val="decimal"/>
+      <w:lvlText w:val="%1.%2.%3.%4.%5.%6"/>
+      <w:lvlJc w:val="left"/>
+      <w:pPr>
+        <w:ind w:left="8280" w:hanging="1080"/>
+      </w:pPr>
+      <w:rPr>
+        <w:rFonts w:hint="default"/>
+      </w:rPr>
+    </w:lvl>
+    <w:lvl w:ilvl="6">
+      <w:start w:val="1"/>
+      <w:numFmt w:val="decimal"/>
+      <w:lvlText w:val="%1.%2.%3.%4.%5.%6.%7"/>
+      <w:lvlJc w:val="left"/>
+      <w:pPr>
+        <w:ind w:left="10080" w:hanging="1440"/>
+      </w:pPr>
+      <w:rPr>
+        <w:rFonts w:hint="default"/>
+      </w:rPr>
+    </w:lvl>
+    <w:lvl w:ilvl="7">
+      <w:start w:val="1"/>
+      <w:numFmt w:val="decimal"/>
+      <w:lvlText w:val="%1.%2.%3.%4.%5.%6.%7.%8"/>
+      <w:lvlJc w:val="left"/>
+      <w:pPr>
+        <w:ind w:left="11520" w:hanging="1440"/>
+      </w:pPr>
+      <w:rPr>
+        <w:rFonts w:hint="default"/>
+      </w:rPr>
+    </w:lvl>
+    <w:lvl w:ilvl="8">
+      <w:start w:val="1"/>
+      <w:numFmt w:val="decimal"/>
+      <w:lvlText w:val="%1.%2.%3.%4.%5.%6.%7.%8.%9"/>
+      <w:lvlJc w:val="left"/>
+      <w:pPr>
+        <w:ind w:left="13320" w:hanging="1800"/>
+      </w:pPr>
+      <w:rPr>
+        <w:rFonts w:hint="default"/>
+      </w:rPr>
+    </w:lvl>
+  </w:abstractNum>
+  <w:abstractNum w:abstractNumId="5" w15:restartNumberingAfterBreak="0">
+    <w:nsid w:val="47C642D5"/>
+    <w:multiLevelType w:val="multilevel"/>
+    <w:tmpl w:val="6186CC1E"/>
+    <w:lvl w:ilvl="0">
+      <w:start w:val="1"/>
+      <w:numFmt w:val="decimal"/>
+      <w:lvlText w:val="%1"/>
+      <w:lvlJc w:val="left"/>
+      <w:pPr>
+        <w:ind w:left="720" w:hanging="720"/>
+      </w:pPr>
+      <w:rPr>
+        <w:rFonts w:hint="default"/>
+      </w:rPr>
+    </w:lvl>
+    <w:lvl w:ilvl="1">
+      <w:start w:val="1"/>
+      <w:numFmt w:val="decimal"/>
+      <w:lvlText w:val="%1.%2"/>
+      <w:lvlJc w:val="left"/>
+      <w:pPr>
+        <w:ind w:left="2160" w:hanging="720"/>
+      </w:pPr>
+      <w:rPr>
+        <w:rFonts w:hint="default"/>
+      </w:rPr>
+    </w:lvl>
+    <w:lvl w:ilvl="2">
+      <w:start w:val="1"/>
+      <w:numFmt w:val="decimal"/>
+      <w:lvlText w:val="%1.%2.%3"/>
+      <w:lvlJc w:val="left"/>
+      <w:pPr>
+        <w:ind w:left="3600" w:hanging="720"/>
+      </w:pPr>
+      <w:rPr>
+        <w:rFonts w:hint="default"/>
+      </w:rPr>
+    </w:lvl>
+    <w:lvl w:ilvl="3">
+      <w:start w:val="1"/>
+      <w:numFmt w:val="decimal"/>
+      <w:lvlText w:val="%1.%2.%3.%4"/>
+      <w:lvlJc w:val="left"/>
+      <w:pPr>
+        <w:ind w:left="5400" w:hanging="1080"/>
+      </w:pPr>
+      <w:rPr>
+        <w:rFonts w:hint="default"/>
+      </w:rPr>
+    </w:lvl>
+    <w:lvl w:ilvl="4">
+      <w:start w:val="1"/>
+      <w:numFmt w:val="decimal"/>
+      <w:lvlText w:val="%1.%2.%3.%4.%5"/>
+      <w:lvlJc w:val="left"/>
+      <w:pPr>
+        <w:ind w:left="6840" w:hanging="1080"/>
+      </w:pPr>
+      <w:rPr>
+        <w:rFonts w:hint="default"/>
+      </w:rPr>
+    </w:lvl>
+    <w:lvl w:ilvl="5">
+      <w:start w:val="1"/>
+      <w:numFmt w:val="decimal"/>
+      <w:lvlText w:val="%1.%2.%3.%4.%5.%6"/>
+      <w:lvlJc w:val="left"/>
+      <w:pPr>
+        <w:ind w:left="8640" w:hanging="1440"/>
+      </w:pPr>
+      <w:rPr>
+        <w:rFonts w:hint="default"/>
+      </w:rPr>
+    </w:lvl>
+    <w:lvl w:ilvl="6">
+      <w:start w:val="1"/>
+      <w:numFmt w:val="decimal"/>
+      <w:lvlText w:val="%1.%2.%3.%4.%5.%6.%7"/>
+      <w:lvlJc w:val="left"/>
+      <w:pPr>
+        <w:ind w:left="10080" w:hanging="1440"/>
+      </w:pPr>
+      <w:rPr>
+        <w:rFonts w:hint="default"/>
+      </w:rPr>
+    </w:lvl>
+    <w:lvl w:ilvl="7">
+      <w:start w:val="1"/>
+      <w:numFmt w:val="decimal"/>
+      <w:lvlText w:val="%1.%2.%3.%4.%5.%6.%7.%8"/>
+      <w:lvlJc w:val="left"/>
+      <w:pPr>
+        <w:ind w:left="11880" w:hanging="1800"/>
+      </w:pPr>
+      <w:rPr>
+        <w:rFonts w:hint="default"/>
+      </w:rPr>
+    </w:lvl>
+    <w:lvl w:ilvl="8">
+      <w:start w:val="1"/>
+      <w:numFmt w:val="decimal"/>
+      <w:lvlText w:val="%1.%2.%3.%4.%5.%6.%7.%8.%9"/>
+      <w:lvlJc w:val="left"/>
+      <w:pPr>
+        <w:ind w:left="13680" w:hanging="2160"/>
+      </w:pPr>
+      <w:rPr>
+        <w:rFonts w:hint="default"/>
+      </w:rPr>
+    </w:lvl>
+  </w:abstractNum>
+  <w:abstractNum w:abstractNumId="6" w15:restartNumberingAfterBreak="0">
+    <w:nsid w:val="6A5104AF"/>
+    <w:multiLevelType w:val="hybridMultilevel"/>
+    <w:tmpl w:val="214E388A"/>
+    <w:lvl w:ilvl="0" w:tplc="9426EE80">
+      <w:start w:val="1"/>
+      <w:numFmt w:val="decimal"/>
+      <w:lvlText w:val="%1."/>
+      <w:lvlJc w:val="left"/>
+      <w:pPr>
+        <w:ind w:left="720" w:hanging="360"/>
+      </w:pPr>
+      <w:rPr>
+        <w:rFonts w:ascii="Segoe UI" w:eastAsia="Times New Roman" w:hAnsi="Segoe UI" w:cs="Segoe UI"/>
+      </w:rPr>
+    </w:lvl>
+    <w:lvl w:ilvl="1" w:tplc="04090019">
+      <w:start w:val="1"/>
+      <w:numFmt w:val="lowerLetter"/>
+      <w:lvlText w:val="%2."/>
+      <w:lvlJc w:val="left"/>
+      <w:pPr>
+        <w:ind w:left="1440" w:hanging="360"/>
+      </w:pPr>
+    </w:lvl>
+    <w:lvl w:ilvl="2" w:tplc="0409001B" w:tentative="1">
+      <w:start w:val="1"/>
+      <w:numFmt w:val="lowerRoman"/>
+      <w:lvlText w:val="%3."/>
+      <w:lvlJc w:val="right"/>
+      <w:pPr>
+        <w:ind w:left="2160" w:hanging="180"/>
+      </w:pPr>
+    </w:lvl>
+    <w:lvl w:ilvl="3" w:tplc="0409000F">
+      <w:start w:val="1"/>
+      <w:numFmt w:val="decimal"/>
+      <w:lvlText w:val="%4."/>
+      <w:lvlJc w:val="left"/>
+      <w:pPr>
+        <w:ind w:left="2880" w:hanging="360"/>
+      </w:pPr>
+    </w:lvl>
+    <w:lvl w:ilvl="4" w:tplc="04090019" w:tentative="1">
+      <w:start w:val="1"/>
+      <w:numFmt w:val="lowerLetter"/>
+      <w:lvlText w:val="%5."/>
+      <w:lvlJc w:val="left"/>
+      <w:pPr>
+        <w:ind w:left="3600" w:hanging="360"/>
+      </w:pPr>
+    </w:lvl>
+    <w:lvl w:ilvl="5" w:tplc="0409001B" w:tentative="1">
+      <w:start w:val="1"/>
+      <w:numFmt w:val="lowerRoman"/>
+      <w:lvlText w:val="%6."/>
+      <w:lvlJc w:val="right"/>
+      <w:pPr>
+        <w:ind w:left="4320" w:hanging="180"/>
+      </w:pPr>
+    </w:lvl>
+    <w:lvl w:ilvl="6" w:tplc="0409000F" w:tentative="1">
+      <w:start w:val="1"/>
+      <w:numFmt w:val="decimal"/>
+      <w:lvlText w:val="%7."/>
+      <w:lvlJc w:val="left"/>
+      <w:pPr>
+        <w:ind w:left="5040" w:hanging="360"/>
+      </w:pPr>
+    </w:lvl>
+    <w:lvl w:ilvl="7" w:tplc="04090019" w:tentative="1">
+      <w:start w:val="1"/>
+      <w:numFmt w:val="lowerLetter"/>
+      <w:lvlText w:val="%8."/>
+      <w:lvlJc w:val="left"/>
+      <w:pPr>
+        <w:ind w:left="5760" w:hanging="360"/>
+      </w:pPr>
+    </w:lvl>
+    <w:lvl w:ilvl="8" w:tplc="0409001B" w:tentative="1">
+      <w:start w:val="1"/>
+      <w:numFmt w:val="lowerRoman"/>
+      <w:lvlText w:val="%9."/>
+      <w:lvlJc w:val="right"/>
+      <w:pPr>
+        <w:ind w:left="6480" w:hanging="180"/>
+      </w:pPr>
+    </w:lvl>
+  </w:abstractNum>
+  <w:abstractNum w:abstractNumId="7" w15:restartNumberingAfterBreak="0">
+    <w:nsid w:val="7C301FDE"/>
+    <w:multiLevelType w:val="multilevel"/>
+    <w:tmpl w:val="A3D0DBEC"/>
+    <w:lvl w:ilvl="0">
+      <w:start w:val="2"/>
+      <w:numFmt w:val="decimal"/>
+      <w:lvlText w:val="%1"/>
+      <w:lvlJc w:val="left"/>
+      <w:pPr>
+        <w:ind w:left="360" w:hanging="360"/>
+      </w:pPr>
+      <w:rPr>
+        <w:rFonts w:hint="default"/>
+      </w:rPr>
+    </w:lvl>
+    <w:lvl w:ilvl="1">
+      <w:start w:val="4"/>
+      <w:numFmt w:val="decimal"/>
+      <w:lvlText w:val="%1.%2"/>
+      <w:lvlJc w:val="left"/>
+      <w:pPr>
+        <w:ind w:left="1800" w:hanging="360"/>
+      </w:pPr>
+      <w:rPr>
+        <w:rFonts w:hint="default"/>
+      </w:rPr>
+    </w:lvl>
+    <w:lvl w:ilvl="2">
+      <w:start w:val="1"/>
+      <w:numFmt w:val="decimal"/>
+      <w:lvlText w:val="%1.%2.%3"/>
+      <w:lvlJc w:val="left"/>
+      <w:pPr>
+        <w:ind w:left="3600" w:hanging="720"/>
+      </w:pPr>
+      <w:rPr>
+        <w:rFonts w:hint="default"/>
+      </w:rPr>
+    </w:lvl>
+    <w:lvl w:ilvl="3">
+      <w:start w:val="1"/>
+      <w:numFmt w:val="decimal"/>
+      <w:lvlText w:val="%1.%2.%3.%4"/>
+      <w:lvlJc w:val="left"/>
+      <w:pPr>
+        <w:ind w:left="5040" w:hanging="720"/>
+      </w:pPr>
+      <w:rPr>
+        <w:rFonts w:hint="default"/>
+      </w:rPr>
+    </w:lvl>
+    <w:lvl w:ilvl="4">
+      <w:start w:val="1"/>
+      <w:numFmt w:val="decimal"/>
+      <w:lvlText w:val="%1.%2.%3.%4.%5"/>
+      <w:lvlJc w:val="left"/>
+      <w:pPr>
+        <w:ind w:left="6840" w:hanging="1080"/>
+      </w:pPr>
+      <w:rPr>
+        <w:rFonts w:hint="default"/>
+      </w:rPr>
+    </w:lvl>
+    <w:lvl w:ilvl="5">
+      <w:start w:val="1"/>
+      <w:numFmt w:val="decimal"/>
+      <w:lvlText w:val="%1.%2.%3.%4.%5.%6"/>
+      <w:lvlJc w:val="left"/>
+      <w:pPr>
+        <w:ind w:left="8280" w:hanging="1080"/>
+      </w:pPr>
+      <w:rPr>
+        <w:rFonts w:hint="default"/>
+      </w:rPr>
+    </w:lvl>
+    <w:lvl w:ilvl="6">
+      <w:start w:val="1"/>
+      <w:numFmt w:val="decimal"/>
+      <w:lvlText w:val="%1.%2.%3.%4.%5.%6.%7"/>
+      <w:lvlJc w:val="left"/>
+      <w:pPr>
+        <w:ind w:left="10080" w:hanging="1440"/>
+      </w:pPr>
+      <w:rPr>
+        <w:rFonts w:hint="default"/>
+      </w:rPr>
+    </w:lvl>
+    <w:lvl w:ilvl="7">
+      <w:start w:val="1"/>
+      <w:numFmt w:val="decimal"/>
+      <w:lvlText w:val="%1.%2.%3.%4.%5.%6.%7.%8"/>
+      <w:lvlJc w:val="left"/>
+      <w:pPr>
+        <w:ind w:left="11520" w:hanging="1440"/>
+      </w:pPr>
+      <w:rPr>
+        <w:rFonts w:hint="default"/>
+      </w:rPr>
+    </w:lvl>
+    <w:lvl w:ilvl="8">
+      <w:start w:val="1"/>
+      <w:numFmt w:val="decimal"/>
+      <w:lvlText w:val="%1.%2.%3.%4.%5.%6.%7.%8.%9"/>
+      <w:lvlJc w:val="left"/>
+      <w:pPr>
+        <w:ind w:left="13320" w:hanging="1800"/>
+      </w:pPr>
+      <w:rPr>
+        <w:rFonts w:hint="default"/>
+      </w:rPr>
+    </w:lvl>
+  </w:abstractNum>
   <w:num w:numId="1" w16cid:durableId="874005012">
     <w:abstractNumId w:val="0"/>
+  </w:num>
+  <w:num w:numId="2" w16cid:durableId="777065673">
+    <w:abstractNumId w:val="6"/>
+  </w:num>
+  <w:num w:numId="3" w16cid:durableId="150756170">
+    <w:abstractNumId w:val="5"/>
+  </w:num>
+  <w:num w:numId="4" w16cid:durableId="2055304139">
+    <w:abstractNumId w:val="7"/>
+  </w:num>
+  <w:num w:numId="5" w16cid:durableId="219437400">
+    <w:abstractNumId w:val="2"/>
+  </w:num>
+  <w:num w:numId="6" w16cid:durableId="999118821">
+    <w:abstractNumId w:val="3"/>
+  </w:num>
+  <w:num w:numId="7" w16cid:durableId="1032265906">
+    <w:abstractNumId w:val="4"/>
+  </w:num>
+  <w:num w:numId="8" w16cid:durableId="1945382442">
+    <w:abstractNumId w:val="1"/>
   </w:num>
 </w:numbering>
 </file>
@@ -778,6 +1542,7 @@
   <w:style w:type="paragraph" w:default="1" w:styleId="Normal">
     <w:name w:val="Normal"/>
     <w:qFormat/>
+    <w:rsid w:val="00A84DD6"/>
   </w:style>
   <w:style w:type="character" w:default="1" w:styleId="DefaultParagraphFont">
     <w:name w:val="Default Paragraph Font"/>
@@ -805,6 +1570,17 @@
     <w:uiPriority w:val="99"/>
     <w:semiHidden/>
     <w:unhideWhenUsed/>
+  </w:style>
+  <w:style w:type="paragraph" w:styleId="ListParagraph">
+    <w:name w:val="List Paragraph"/>
+    <w:basedOn w:val="Normal"/>
+    <w:uiPriority w:val="34"/>
+    <w:qFormat/>
+    <w:rsid w:val="00361F53"/>
+    <w:pPr>
+      <w:ind w:left="720"/>
+      <w:contextualSpacing/>
+    </w:pPr>
   </w:style>
 </w:styles>
 </file>

</xml_diff>